<commit_message>
draft on windows computer
</commit_message>
<xml_diff>
--- a/(11-21-18) Weights.docx
+++ b/(11-21-18) Weights.docx
@@ -4,61 +4,65 @@
   <w:body>
     <w:p>
       <w:r>
-        <w:t>[[</w:t>
+        <w:t>[[-5.102306783052376e-09, 7.370123198179906e-09]]</w:t>
+      </w:r>
+    </w:p>
+    <w:p/>
+    <w:p/>
+    <w:p>
+      <w:r>
+        <w:t>[[-55.5556, 73.7565, -19.051599999999997], [-55.5556, 30.082400000000007, -37.0112]]</w:t>
+      </w:r>
+    </w:p>
+    <w:p/>
+    <w:p/>
+    <w:p>
+      <w:r>
+        <w:t>[[-55.5556, -58.7855, 44.4445, -55.5556], [-33.26199999999999, 13.034399999999998, 44.4445, 11.932199999999998], [39.058, -22.894299999999998, 11.592599999999996, -17.8458]]</w:t>
+      </w:r>
+    </w:p>
+    <w:p/>
+    <w:p/>
+    <w:p>
+      <w:r>
+        <w:t>[[42.4444, 5.873800000000001, -17.7588, -3.8194, -19.2168], [-14.587900000000001, 17.4227, -19.3688, 19.308400000000002, 12.844199999999999], [13.444399999999998, -55.5556, 24.4444, -55.5556, -56.1955], [-4.712299999999999, -38.165600000000005, -55.5556, 9.2599, 44.4445]]</w:t>
+      </w:r>
+    </w:p>
+    <w:p/>
+    <w:p/>
+    <w:p>
+      <w:r>
+        <w:t>[[143.23919999999998, 444.4444, -488.6274000000001, 234.4444, -303.9936, 9.298699999999998], [44.4445, 1.4165, 44.4445, -10.750300000000001, -119.6956, 4.180300000000001], [-4.4121, -69.9216, 44.4444, -0.8029999999999999, 44.4444, -55.5556], [21.8095, 130.64849999999998, 1.0376, -54.4956, -102.5778, -20.168599999999998], [-10.081600000000002, -47.779599999999995, 22.360400000000002, 44.4445, -23.112000000000002, 19.241500000000002]]</w:t>
+      </w:r>
+    </w:p>
+    <w:p/>
+    <w:p/>
+    <w:p>
+      <w:r>
+        <w:t>[[14.444399999999998, 45.8731, -43.1556, -42.4614, 35.8444, 18.6796, -24.7292], [26.0882, -4.2856, 24.4444, -55.5556, 36.2344, 25.770500000000002, -4.1556], [18.344400000000004, -41.179, -8.428000000000003, -55.5556, -9.905600000000003, 44.4445, 31.5349], [-37.6022, -26.376199999999997, 36.66960000000001, 25.854400000000002, -21.701299999999996, -55.5556, -40.806599999999996], [-11.339400000000003, -15.725600000000002, 14.938999999999998, 44.4445, -4.6686, -10.555600000000002, -31.575000000000003], [16.939400000000003, 11.656999999999998, 44.4444, -17.655599999999996, -55.5556, -117.9166, 27.804400000000005]]</w:t>
+      </w:r>
+    </w:p>
+    <w:p/>
+    <w:p/>
+    <w:p>
+      <w:r>
+        <w:t>[[-555.5554999999999, -555.5554999999999, 444.4444, 7.7546, -137.5556, -4.3241999999999985, 77.39000000000001, 444.4444], [444.4444, -555.5554999999999, 444.4444, -8.255500000000001, 176.2991, 14.211199999999998, -100.00559999999999, 444.4444], [-2.6809000000000003, -</w:t>
+      </w:r>
+      <w:r>
+        <w:lastRenderedPageBreak/>
+        <w:t>555.5554999999999, -73.65549999999999, -55.5556, -107.9555, 44.4444, 19.4995, 444.4444], [259.46569999999997, 444.4444, 44.4444, -33.212700000000005, -55.5555, 44.4445, -42.633900000000004, -555.5554999999999], [444.4444, 444.4444, 204.317, -29.917399999999997, -84.79339999999999, 44.4445, 0.7975000000000001, -555.5554999999999], [-555.5554999999999, -555.5554999999999, 129.4011, 60.0444, 141.4444, 21.634500000000003, -109.25559999999999, 444.4444], [-555.5554999999999, -555.5554999999999, -199.33800000000002, -84.55559999999998, -65.55559999999998, 72.44440000000002, -102.1756, 444.4444]]</w:t>
+      </w:r>
+    </w:p>
+    <w:p/>
+    <w:p/>
+    <w:p>
+      <w:r>
+        <w:t xml:space="preserve">B value: </w:t>
       </w:r>
       <w:bookmarkStart w:id="0" w:name="_GoBack"/>
-      <w:r>
-        <w:t>4.355390486608556e-09</w:t>
-      </w:r>
       <w:bookmarkEnd w:id="0"/>
       <w:r>
-        <w:t>, 2.1860622378608363e-09]]</w:t>
-      </w:r>
-    </w:p>
-    <w:p/>
-    <w:p/>
-    <w:p>
-      <w:r>
-        <w:t>[[44.4445, -12.146500000000001, 3.0806999999999998], [44.4445, -18.960599999999996, -55.5556]]</w:t>
-      </w:r>
-    </w:p>
-    <w:p/>
-    <w:p/>
-    <w:p>
-      <w:r>
-        <w:t>[[-24.3449, -20.0679, -55.5556, -55.5556], [211.66439999999997, 20.9245, -33.785599999999995, -17.7886], [-55.5556, 106.8327, 44.4445, -20.858599999999996]]</w:t>
-      </w:r>
-    </w:p>
-    <w:p/>
-    <w:p/>
-    <w:p>
-      <w:r>
-        <w:t>[[-40.199000000000005, 6.8073, 44.4445, -55.5555, 44.4445], [44.4445, 44.4444, -13.600900000000001, -7.623199999999999, -9.833100000000002], [46.0405, 30.9865, -31.275599999999997, 44.4445, -42.724000000000004], [44.4445, -55.5556, -54.579, 44.4445, -4.555599999999999]]</w:t>
-      </w:r>
-    </w:p>
-    <w:p/>
-    <w:p/>
-    <w:p>
-      <w:r>
-        <w:t>[[-55.5556, -24.0609, 44.4445, 44.4445, 77.03500000000001, 19.544400000000003], [-16.5556, 44.4445, -55.5555, -40.126599999999996, -18.1555, -5.555599999999999], [44.4445, -55.5556, 130.1444, 42.904199999999996, 10.744399999999997, 44.4445], [403.4445, -75.55559999999998, 78.34440000000001, -8.0701, -16.915599999999994, 152.90680000000003], [-300.82900000000006, 444.4444, -83.55899999999998, -90.55559999999998, 179.5466, 8.688999999999997]]</w:t>
-      </w:r>
-    </w:p>
-    <w:p/>
-    <w:p/>
-    <w:p>
-      <w:r>
-        <w:t>[[-3.1138, -44.82999999999999, -55.5556, -1.4656, -15.555600000000002, 26.233199999999997, 20.9407], [43.5418, 24.4444, 20.341, -55.5556, 50.6643, 14.444399999999998, 44.4444], [4.444500000000001, -38.63850000000001, 12.376399999999997, -28.875599999999995, -8.042600000000002, -5.555599999999999, -6.4056], [48.17250000000001, 4.1644000000000005, 0.9494, -35.651, 38.0657, 0.8367, 13.070499999999997], [-26.9656, 9.033199999999997, 40.426199999999994, -3.8556, -20.237499999999997, -26.7999, 17.9145], [-155.5556, -266.7556, 44.4444, 110.22200000000001, -31.0219, 25.521900000000002, 142.38240000000002]]</w:t>
-      </w:r>
-    </w:p>
-    <w:p/>
-    <w:p/>
-    <w:p>
-      <w:r>
-        <w:t>[[-555.5554999999999, -555.5554999999999, 444.4444, 244.4444, -85.9499, 14.444399999999998, -59.967800000000004, 444.4444], [5.0605, 444.4444, -255.5556, -20.410999999999998, 16.3745, -</w:t>
-      </w:r>
-      <w:r>
-        <w:lastRenderedPageBreak/>
-        <w:t>39.755599999999994, -45.755599999999994, -555.5554999999999], [273.2742, 444.4444, 74.44440000000002, 44.4445, 17.844400000000004, 44.4445, -68.55559999999998, -555.5554999999999], [444.4444, 444.4444, -555.5554999999999, -5.555599999999999, 78.4445, -65.55559999999998, 180.88170000000002, -555.5554999999999], [444.4444, 444.4444, -199.3556, 18.7427, 19.4444, 26.578800000000005, 16.794400000000003, -555.5554999999999], [-555.5554999999999, -555.5554999999999, -555.5554999999999, -15.555600000000002, 54.17980000000001, -30.6693, -55.5556, 444.4444], [-555.5554999999999, -555.5554999999999, -457.7771, -6.031000000000001, 64.44440000000002, -29.7716, 9.144399999999997, 444.4444]]</w:t>
+        <w:t>-1262469.3590000456</w:t>
       </w:r>
     </w:p>
     <w:sectPr>

</xml_diff>